<commit_message>
service changes (password) and mat help started but unactive
</commit_message>
<xml_diff>
--- a/word_templates/sluzhebka/3k.docx
+++ b/word_templates/sluzhebka/3k.docx
@@ -107,7 +107,23 @@
                 <w:sz w:val="24"/>
                 <w:szCs w:val="24"/>
               </w:rPr>
-              <w:t>ул. Политехническая, 29, I корпус, а.349,  Санкт-Петербург, 1</w:t>
+              <w:t>ул. Политехническая, 29, I корпус, а.349</w:t>
+            </w:r>
+            <w:proofErr w:type="gramStart"/>
+            <w:r>
+              <w:rPr>
+                <w:sz w:val="24"/>
+                <w:szCs w:val="24"/>
+              </w:rPr>
+              <w:t>,  Санкт</w:t>
+            </w:r>
+            <w:proofErr w:type="gramEnd"/>
+            <w:r>
+              <w:rPr>
+                <w:sz w:val="24"/>
+                <w:szCs w:val="24"/>
+              </w:rPr>
+              <w:t>-Петербург, 1</w:t>
             </w:r>
             <w:r>
               <w:rPr>
@@ -130,7 +146,7 @@
                 <w:sz w:val="24"/>
                 <w:szCs w:val="24"/>
               </w:rPr>
-              <w:t xml:space="preserve">Тел./факс секретаря: (812) 552-98-47,  </w:t>
+              <w:t>Тел./факс секретаря: (812) 552-98-47,</w:t>
             </w:r>
           </w:p>
           <w:p>
@@ -189,72 +205,116 @@
               </w:rPr>
               <w:t xml:space="preserve">: </w:t>
             </w:r>
-            <w:hyperlink r:id="rId6" w:history="1">
-              <w:r>
-                <w:rPr>
-                  <w:rStyle w:val="a7"/>
-                  <w:sz w:val="24"/>
-                  <w:szCs w:val="24"/>
-                  <w:lang w:val="en-US"/>
-                </w:rPr>
-                <w:t>profstu</w:t>
-              </w:r>
-              <w:r>
-                <w:rPr>
-                  <w:rStyle w:val="a7"/>
-                  <w:sz w:val="24"/>
-                  <w:szCs w:val="24"/>
-                  <w:lang w:val="en-US"/>
-                </w:rPr>
-                <w:t>@</w:t>
-              </w:r>
-              <w:r>
-                <w:rPr>
-                  <w:rStyle w:val="a7"/>
-                  <w:sz w:val="24"/>
-                  <w:szCs w:val="24"/>
-                  <w:lang w:val="en-US"/>
-                </w:rPr>
-                <w:t>gmail</w:t>
-              </w:r>
-              <w:r>
-                <w:rPr>
-                  <w:rStyle w:val="a7"/>
-                  <w:sz w:val="24"/>
-                  <w:szCs w:val="24"/>
-                  <w:lang w:val="en-US"/>
-                </w:rPr>
-                <w:t>.</w:t>
-              </w:r>
-              <w:r>
-                <w:rPr>
-                  <w:rStyle w:val="a7"/>
-                  <w:sz w:val="24"/>
-                  <w:szCs w:val="24"/>
-                  <w:lang w:val="en-US"/>
-                </w:rPr>
-                <w:t>com</w:t>
-              </w:r>
-            </w:hyperlink>
-            <w:r>
-              <w:rPr>
-                <w:sz w:val="24"/>
-                <w:szCs w:val="24"/>
+            <w:r>
+              <w:fldChar w:fldCharType="begin"/>
+            </w:r>
+            <w:r>
+              <w:rPr>
                 <w:lang w:val="en-US"/>
               </w:rPr>
+              <w:instrText xml:space="preserve"> HYPERLINK "mailto:</w:instrText>
+            </w:r>
+            <w:r>
+              <w:rPr>
+                <w:lang w:val="en-US"/>
+              </w:rPr>
+              <w:instrText xml:space="preserve">profstu@gmail.com" </w:instrText>
+            </w:r>
+            <w:r>
+              <w:fldChar w:fldCharType="separate"/>
+            </w:r>
+            <w:r>
+              <w:rPr>
+                <w:rStyle w:val="a7"/>
+                <w:sz w:val="24"/>
+                <w:szCs w:val="24"/>
+                <w:lang w:val="en-US"/>
+              </w:rPr>
+              <w:t>profstu</w:t>
+            </w:r>
+            <w:r>
+              <w:rPr>
+                <w:rStyle w:val="a7"/>
+                <w:sz w:val="24"/>
+                <w:szCs w:val="24"/>
+                <w:lang w:val="en-US"/>
+              </w:rPr>
+              <w:t>@</w:t>
+            </w:r>
+            <w:r>
+              <w:rPr>
+                <w:rStyle w:val="a7"/>
+                <w:sz w:val="24"/>
+                <w:szCs w:val="24"/>
+                <w:lang w:val="en-US"/>
+              </w:rPr>
+              <w:t>gmail</w:t>
+            </w:r>
+            <w:r>
+              <w:rPr>
+                <w:rStyle w:val="a7"/>
+                <w:sz w:val="24"/>
+                <w:szCs w:val="24"/>
+                <w:lang w:val="en-US"/>
+              </w:rPr>
+              <w:t>.</w:t>
+            </w:r>
+            <w:r>
+              <w:rPr>
+                <w:rStyle w:val="a7"/>
+                <w:sz w:val="24"/>
+                <w:szCs w:val="24"/>
+                <w:lang w:val="en-US"/>
+              </w:rPr>
+              <w:t>com</w:t>
+            </w:r>
+            <w:r>
+              <w:rPr>
+                <w:rStyle w:val="a7"/>
+                <w:sz w:val="24"/>
+                <w:szCs w:val="24"/>
+                <w:lang w:val="en-US"/>
+              </w:rPr>
+              <w:fldChar w:fldCharType="end"/>
+            </w:r>
+            <w:r>
+              <w:rPr>
+                <w:sz w:val="24"/>
+                <w:szCs w:val="24"/>
+                <w:lang w:val="en-US"/>
+              </w:rPr>
               <w:t xml:space="preserve">, </w:t>
             </w:r>
-            <w:hyperlink r:id="rId7" w:history="1">
-              <w:r>
-                <w:rPr>
-                  <w:rStyle w:val="a7"/>
-                  <w:sz w:val="24"/>
-                  <w:szCs w:val="24"/>
-                  <w:lang w:val="en-US"/>
-                </w:rPr>
-                <w:t>https://www.profunion.pro/</w:t>
-              </w:r>
-            </w:hyperlink>
+            <w:r>
+              <w:fldChar w:fldCharType="begin"/>
+            </w:r>
+            <w:r>
+              <w:rPr>
+                <w:lang w:val="en-US"/>
+              </w:rPr>
+              <w:instrText xml:space="preserve"> HYPERLINK "https://www.profunion.pro/" </w:instrText>
+            </w:r>
+            <w:r>
+              <w:fldChar w:fldCharType="separate"/>
+            </w:r>
+            <w:r>
+              <w:rPr>
+                <w:rStyle w:val="a7"/>
+                <w:sz w:val="24"/>
+                <w:szCs w:val="24"/>
+                <w:lang w:val="en-US"/>
+              </w:rPr>
+              <w:t>https://www.profunion.pro/</w:t>
+            </w:r>
+            <w:r>
+              <w:rPr>
+                <w:rStyle w:val="a7"/>
+                <w:sz w:val="24"/>
+                <w:szCs w:val="24"/>
+                <w:lang w:val="en-US"/>
+              </w:rPr>
+              <w:fldChar w:fldCharType="end"/>
+            </w:r>
           </w:p>
           <w:p>
             <w:pPr>
@@ -348,6 +408,7 @@
                 <w:tab w:val="left" w:pos="1276"/>
               </w:tabs>
               <w:spacing w:after="120"/>
+              <w:jc w:val="center"/>
               <w:rPr>
                 <w:sz w:val="24"/>
                 <w:szCs w:val="24"/>
@@ -377,6 +438,7 @@
                 <w:tab w:val="left" w:pos="1276"/>
               </w:tabs>
               <w:spacing w:after="120"/>
+              <w:jc w:val="center"/>
               <w:rPr>
                 <w:sz w:val="24"/>
                 <w:szCs w:val="24"/>
@@ -450,8 +512,17 @@
                 <w:sz w:val="28"/>
                 <w:szCs w:val="28"/>
               </w:rPr>
-              <w:t>Директору ИПМЭиТ</w:t>
-            </w:r>
+              <w:t xml:space="preserve">Директору </w:t>
+            </w:r>
+            <w:proofErr w:type="spellStart"/>
+            <w:r>
+              <w:rPr>
+                <w:sz w:val="28"/>
+                <w:szCs w:val="28"/>
+              </w:rPr>
+              <w:t>ИПМЭиТ</w:t>
+            </w:r>
+            <w:proofErr w:type="spellEnd"/>
           </w:p>
           <w:p>
             <w:pPr>
@@ -470,12 +541,21 @@
                 <w:lang w:eastAsia="en-US"/>
               </w:rPr>
             </w:pPr>
+            <w:proofErr w:type="spellStart"/>
             <w:r>
               <w:rPr>
                 <w:sz w:val="28"/>
                 <w:szCs w:val="28"/>
               </w:rPr>
-              <w:t>Щепинину В.Э.</w:t>
+              <w:t>Щепинину</w:t>
+            </w:r>
+            <w:proofErr w:type="spellEnd"/>
+            <w:r>
+              <w:rPr>
+                <w:sz w:val="28"/>
+                <w:szCs w:val="28"/>
+              </w:rPr>
+              <w:t xml:space="preserve"> В.Э.</w:t>
             </w:r>
           </w:p>
         </w:tc>
@@ -670,7 +750,23 @@
           <w:sz w:val="28"/>
           <w:szCs w:val="28"/>
         </w:rPr>
-        <w:t>Уважаемый Владимир Энгелевич!</w:t>
+        <w:t xml:space="preserve">Уважаемый Владимир </w:t>
+      </w:r>
+      <w:proofErr w:type="spellStart"/>
+      <w:r>
+        <w:rPr>
+          <w:sz w:val="28"/>
+          <w:szCs w:val="28"/>
+        </w:rPr>
+        <w:t>Энгелевич</w:t>
+      </w:r>
+      <w:proofErr w:type="spellEnd"/>
+      <w:r>
+        <w:rPr>
+          <w:sz w:val="28"/>
+          <w:szCs w:val="28"/>
+        </w:rPr>
+        <w:t>!</w:t>
       </w:r>
     </w:p>
     <w:p>
@@ -819,7 +915,6 @@
         <w:rPr>
           <w:sz w:val="28"/>
           <w:szCs w:val="28"/>
-          <w:lang w:val="en-US"/>
         </w:rPr>
         <w:t xml:space="preserve"> </w:t>
       </w:r>
@@ -913,6 +1008,7 @@
         </w:rPr>
         <w:t>{{</w:t>
       </w:r>
+      <w:proofErr w:type="spellStart"/>
       <w:r>
         <w:rPr>
           <w:color w:val="000000"/>
@@ -923,6 +1019,7 @@
         </w:rPr>
         <w:t>responsable</w:t>
       </w:r>
+      <w:proofErr w:type="spellEnd"/>
       <w:r>
         <w:rPr>
           <w:color w:val="000000"/>

</xml_diff>

<commit_message>
nik's name changed, responsible end text changed, lowercase for first letters
</commit_message>
<xml_diff>
--- a/word_templates/sluzhebka/3k.docx
+++ b/word_templates/sluzhebka/3k.docx
@@ -107,7 +107,23 @@
                 <w:sz w:val="24"/>
                 <w:szCs w:val="24"/>
               </w:rPr>
-              <w:t>ул. Политехническая, 29, I корпус, а.349,  Санкт-Петербург, 1</w:t>
+              <w:t>ул. Политехническая, 29, I корпус, а.349</w:t>
+            </w:r>
+            <w:proofErr w:type="gramStart"/>
+            <w:r>
+              <w:rPr>
+                <w:sz w:val="24"/>
+                <w:szCs w:val="24"/>
+              </w:rPr>
+              <w:t>,  Санкт</w:t>
+            </w:r>
+            <w:proofErr w:type="gramEnd"/>
+            <w:r>
+              <w:rPr>
+                <w:sz w:val="24"/>
+                <w:szCs w:val="24"/>
+              </w:rPr>
+              <w:t>-Петербург, 1</w:t>
             </w:r>
             <w:r>
               <w:rPr>
@@ -268,6 +284,7 @@
                 <w:lang w:val="en-US"/>
               </w:rPr>
             </w:pPr>
+            <w:proofErr w:type="gramStart"/>
             <w:r>
               <w:rPr>
                 <w:sz w:val="24"/>
@@ -281,7 +298,16 @@
                 <w:szCs w:val="24"/>
                 <w:lang w:val="en-US"/>
               </w:rPr>
-              <w:t xml:space="preserve">  31040105,  </w:t>
+              <w:t xml:space="preserve">  31040105</w:t>
+            </w:r>
+            <w:proofErr w:type="gramEnd"/>
+            <w:r>
+              <w:rPr>
+                <w:sz w:val="24"/>
+                <w:szCs w:val="24"/>
+                <w:lang w:val="en-US"/>
+              </w:rPr>
+              <w:t xml:space="preserve">,  </w:t>
             </w:r>
             <w:r>
               <w:rPr>
@@ -452,8 +478,17 @@
                 <w:sz w:val="28"/>
                 <w:szCs w:val="28"/>
               </w:rPr>
-              <w:t>Директору ИПМЭиТ</w:t>
-            </w:r>
+              <w:t xml:space="preserve">Директору </w:t>
+            </w:r>
+            <w:proofErr w:type="spellStart"/>
+            <w:r>
+              <w:rPr>
+                <w:sz w:val="28"/>
+                <w:szCs w:val="28"/>
+              </w:rPr>
+              <w:t>ИПМЭиТ</w:t>
+            </w:r>
+            <w:proofErr w:type="spellEnd"/>
           </w:p>
           <w:p>
             <w:pPr>
@@ -472,12 +507,21 @@
                 <w:lang w:eastAsia="en-US"/>
               </w:rPr>
             </w:pPr>
+            <w:proofErr w:type="spellStart"/>
             <w:r>
               <w:rPr>
                 <w:sz w:val="28"/>
                 <w:szCs w:val="28"/>
               </w:rPr>
-              <w:t>Щепинину В.Э.</w:t>
+              <w:t>Щепинину</w:t>
+            </w:r>
+            <w:proofErr w:type="spellEnd"/>
+            <w:r>
+              <w:rPr>
+                <w:sz w:val="28"/>
+                <w:szCs w:val="28"/>
+              </w:rPr>
+              <w:t xml:space="preserve"> В.Э.</w:t>
             </w:r>
           </w:p>
         </w:tc>
@@ -672,7 +716,23 @@
           <w:sz w:val="28"/>
           <w:szCs w:val="28"/>
         </w:rPr>
-        <w:t>Уважаемый Владимир Энгелевич!</w:t>
+        <w:t xml:space="preserve">Уважаемый Владимир </w:t>
+      </w:r>
+      <w:proofErr w:type="spellStart"/>
+      <w:r>
+        <w:rPr>
+          <w:sz w:val="28"/>
+          <w:szCs w:val="28"/>
+        </w:rPr>
+        <w:t>Энгелевич</w:t>
+      </w:r>
+      <w:proofErr w:type="spellEnd"/>
+      <w:r>
+        <w:rPr>
+          <w:sz w:val="28"/>
+          <w:szCs w:val="28"/>
+        </w:rPr>
+        <w:t>!</w:t>
       </w:r>
     </w:p>
     <w:p>
@@ -858,14 +918,7 @@
           <w:sz w:val="28"/>
           <w:szCs w:val="28"/>
         </w:rPr>
-        <w:t>Мы принимаем на себя безусловные обязательства по соблюдению чистоты и порядка во время проведения</w:t>
-      </w:r>
-      <w:r>
-        <w:rPr>
-          <w:sz w:val="28"/>
-          <w:szCs w:val="28"/>
-        </w:rPr>
-        <w:t xml:space="preserve"> собраний.</w:t>
+        <w:t>Мы принимаем на себя безусловные обязательства по соблюдению чистоты и порядка во время проведения собрания, а также гарантируем соблюдение мер индивидуальной защиты (до 50 человек).</w:t>
       </w:r>
     </w:p>
     <w:p>
@@ -896,6 +949,36 @@
           <w:sz w:val="28"/>
           <w:szCs w:val="28"/>
         </w:rPr>
+        <w:t>(</w:t>
+      </w:r>
+      <w:r>
+        <w:rPr>
+          <w:sz w:val="28"/>
+          <w:szCs w:val="28"/>
+        </w:rPr>
+        <w:t>-</w:t>
+      </w:r>
+      <w:proofErr w:type="spellStart"/>
+      <w:r>
+        <w:rPr>
+          <w:sz w:val="28"/>
+          <w:szCs w:val="28"/>
+        </w:rPr>
+        <w:t>ая</w:t>
+      </w:r>
+      <w:proofErr w:type="spellEnd"/>
+      <w:r>
+        <w:rPr>
+          <w:sz w:val="28"/>
+          <w:szCs w:val="28"/>
+        </w:rPr>
+        <w:t>)</w:t>
+      </w:r>
+      <w:r>
+        <w:rPr>
+          <w:sz w:val="28"/>
+          <w:szCs w:val="28"/>
+        </w:rPr>
         <w:t xml:space="preserve"> –</w:t>
       </w:r>
       <w:r>
@@ -914,6 +997,7 @@
         </w:rPr>
         <w:t>{{</w:t>
       </w:r>
+      <w:proofErr w:type="spellStart"/>
       <w:r>
         <w:rPr>
           <w:color w:val="000000"/>
@@ -924,6 +1008,7 @@
         </w:rPr>
         <w:t>responsable</w:t>
       </w:r>
+      <w:proofErr w:type="spellEnd"/>
       <w:r>
         <w:rPr>
           <w:color w:val="000000"/>
@@ -966,12 +1051,21 @@
           <w:szCs w:val="28"/>
         </w:rPr>
       </w:pPr>
-      <w:r>
-        <w:rPr>
-          <w:sz w:val="28"/>
-          <w:szCs w:val="28"/>
-        </w:rPr>
-        <w:t xml:space="preserve">И.о. председателя </w:t>
+      <w:proofErr w:type="spellStart"/>
+      <w:r>
+        <w:rPr>
+          <w:sz w:val="28"/>
+          <w:szCs w:val="28"/>
+        </w:rPr>
+        <w:t>И.о</w:t>
+      </w:r>
+      <w:proofErr w:type="spellEnd"/>
+      <w:r>
+        <w:rPr>
+          <w:sz w:val="28"/>
+          <w:szCs w:val="28"/>
+        </w:rPr>
+        <w:t xml:space="preserve">. председателя </w:t>
       </w:r>
       <w:r>
         <w:rPr>
@@ -985,8 +1079,17 @@
           <w:sz w:val="28"/>
           <w:szCs w:val="28"/>
         </w:rPr>
-        <w:t>Н.В. Чубур</w:t>
-      </w:r>
+        <w:t xml:space="preserve">Н.В. </w:t>
+      </w:r>
+      <w:proofErr w:type="spellStart"/>
+      <w:r>
+        <w:rPr>
+          <w:sz w:val="28"/>
+          <w:szCs w:val="28"/>
+        </w:rPr>
+        <w:t>Чубур</w:t>
+      </w:r>
+      <w:proofErr w:type="spellEnd"/>
       <w:r>
         <w:rPr>
           <w:sz w:val="28"/>

</xml_diff>